<commit_message>
Added Multilayer Peceptron based on the perceptron
</commit_message>
<xml_diff>
--- a/CASE OF STUDY.docx
+++ b/CASE OF STUDY.docx
@@ -24,7 +24,7 @@
     </w:p>
     <w:p>
       <w:pPr>
-        <w:pStyle w:val="Prrafodelista"/>
+        <w:pStyle w:val="ListParagraph"/>
         <w:numPr>
           <w:ilvl w:val="0"/>
           <w:numId w:val="1"/>
@@ -42,7 +42,7 @@
     </w:p>
     <w:p>
       <w:pPr>
-        <w:pStyle w:val="Prrafodelista"/>
+        <w:pStyle w:val="ListParagraph"/>
         <w:numPr>
           <w:ilvl w:val="0"/>
           <w:numId w:val="1"/>
@@ -60,7 +60,7 @@
     </w:p>
     <w:p>
       <w:pPr>
-        <w:pStyle w:val="Prrafodelista"/>
+        <w:pStyle w:val="ListParagraph"/>
         <w:numPr>
           <w:ilvl w:val="0"/>
           <w:numId w:val="1"/>
@@ -78,7 +78,7 @@
     </w:p>
     <w:p>
       <w:pPr>
-        <w:pStyle w:val="Prrafodelista"/>
+        <w:pStyle w:val="ListParagraph"/>
         <w:numPr>
           <w:ilvl w:val="0"/>
           <w:numId w:val="1"/>
@@ -109,10 +109,11 @@
       </w:pPr>
       <w:r>
         <w:rPr>
+          <w:noProof/>
           <w:position w:val="-10"/>
           <w:lang w:val="en-US"/>
         </w:rPr>
-        <w:object w:dxaOrig="440" w:dyaOrig="300">
+        <w:object w:dxaOrig="440" w:dyaOrig="300" w14:anchorId="0B5F821F">
           <v:shapetype id="_x0000_t75" coordsize="21600,21600" o:spt="75" o:preferrelative="t" path="m@4@5l@4@11@9@11@9@5xe" filled="f" stroked="f">
             <v:stroke joinstyle="miter"/>
             <v:formulas>
@@ -132,10 +133,10 @@
             <v:path o:extrusionok="f" gradientshapeok="t" o:connecttype="rect"/>
             <o:lock v:ext="edit" aspectratio="t"/>
           </v:shapetype>
-          <v:shape id="_x0000_i1025" type="#_x0000_t75" style="width:22.05pt;height:15pt" o:ole="">
+          <v:shape id="_x0000_i1057" type="#_x0000_t75" alt="" style="width:22.25pt;height:15pt;mso-width-percent:0;mso-height-percent:0;mso-width-percent:0;mso-height-percent:0" o:ole="">
             <v:imagedata r:id="rId5" o:title=""/>
           </v:shape>
-          <o:OLEObject Type="Embed" ProgID="Equation.DSMT4" ShapeID="_x0000_i1025" DrawAspect="Content" ObjectID="_1587995559" r:id="rId6"/>
+          <o:OLEObject Type="Embed" ProgID="Equation.DSMT4" ShapeID="_x0000_i1057" DrawAspect="Content" ObjectID="_1595585560" r:id="rId6"/>
         </w:object>
       </w:r>
       <w:r>
@@ -160,7 +161,7 @@
     </w:p>
     <w:tbl>
       <w:tblPr>
-        <w:tblStyle w:val="Tablaconcuadrcula"/>
+        <w:tblStyle w:val="TableGrid"/>
         <w:tblW w:w="0" w:type="auto"/>
         <w:tblLook w:val="04A0" w:firstRow="1" w:lastRow="0" w:firstColumn="1" w:lastColumn="0" w:noHBand="0" w:noVBand="1"/>
       </w:tblPr>
@@ -678,7 +679,7 @@
     </w:p>
     <w:p>
       <w:pPr>
-        <w:pStyle w:val="Prrafodelista"/>
+        <w:pStyle w:val="ListParagraph"/>
         <w:numPr>
           <w:ilvl w:val="0"/>
           <w:numId w:val="2"/>
@@ -712,7 +713,7 @@
     </w:p>
     <w:tbl>
       <w:tblPr>
-        <w:tblStyle w:val="Tablaconcuadrcula"/>
+        <w:tblStyle w:val="TableGrid"/>
         <w:tblW w:w="0" w:type="auto"/>
         <w:tblLook w:val="04A0" w:firstRow="1" w:lastRow="0" w:firstColumn="1" w:lastColumn="0" w:noHBand="0" w:noVBand="1"/>
       </w:tblPr>
@@ -748,14 +749,15 @@
             </w:pPr>
             <w:r>
               <w:rPr>
+                <w:noProof/>
                 <w:position w:val="-10"/>
                 <w:lang w:val="en-US"/>
               </w:rPr>
-              <w:object w:dxaOrig="240" w:dyaOrig="300">
-                <v:shape id="_x0000_i1026" type="#_x0000_t75" style="width:11.65pt;height:15pt" o:ole="">
+              <w:object w:dxaOrig="240" w:dyaOrig="300" w14:anchorId="70E7E090">
+                <v:shape id="_x0000_i1056" type="#_x0000_t75" alt="" style="width:11.6pt;height:15pt;mso-width-percent:0;mso-height-percent:0;mso-width-percent:0;mso-height-percent:0" o:ole="">
                   <v:imagedata r:id="rId7" o:title=""/>
                 </v:shape>
-                <o:OLEObject Type="Embed" ProgID="Equation.DSMT4" ShapeID="_x0000_i1026" DrawAspect="Content" ObjectID="_1587995560" r:id="rId8"/>
+                <o:OLEObject Type="Embed" ProgID="Equation.DSMT4" ShapeID="_x0000_i1056" DrawAspect="Content" ObjectID="_1595585561" r:id="rId8"/>
               </w:object>
             </w:r>
           </w:p>
@@ -773,14 +775,15 @@
             </w:pPr>
             <w:r>
               <w:rPr>
+                <w:noProof/>
                 <w:position w:val="-10"/>
                 <w:lang w:val="en-US"/>
               </w:rPr>
-              <w:object w:dxaOrig="240" w:dyaOrig="300">
-                <v:shape id="_x0000_i1027" type="#_x0000_t75" style="width:11.65pt;height:15pt" o:ole="">
+              <w:object w:dxaOrig="240" w:dyaOrig="300" w14:anchorId="0FDD94B4">
+                <v:shape id="_x0000_i1055" type="#_x0000_t75" alt="" style="width:11.6pt;height:15pt;mso-width-percent:0;mso-height-percent:0;mso-width-percent:0;mso-height-percent:0" o:ole="">
                   <v:imagedata r:id="rId9" o:title=""/>
                 </v:shape>
-                <o:OLEObject Type="Embed" ProgID="Equation.DSMT4" ShapeID="_x0000_i1027" DrawAspect="Content" ObjectID="_1587995561" r:id="rId10"/>
+                <o:OLEObject Type="Embed" ProgID="Equation.DSMT4" ShapeID="_x0000_i1055" DrawAspect="Content" ObjectID="_1595585562" r:id="rId10"/>
               </w:object>
             </w:r>
           </w:p>
@@ -798,14 +801,15 @@
             </w:pPr>
             <w:r>
               <w:rPr>
+                <w:noProof/>
                 <w:position w:val="-10"/>
                 <w:lang w:val="en-US"/>
               </w:rPr>
-              <w:object w:dxaOrig="240" w:dyaOrig="300">
-                <v:shape id="_x0000_i1028" type="#_x0000_t75" style="width:11.65pt;height:15pt" o:ole="">
+              <w:object w:dxaOrig="240" w:dyaOrig="300" w14:anchorId="56ACC02B">
+                <v:shape id="_x0000_i1054" type="#_x0000_t75" alt="" style="width:11.6pt;height:15pt;mso-width-percent:0;mso-height-percent:0;mso-width-percent:0;mso-height-percent:0" o:ole="">
                   <v:imagedata r:id="rId11" o:title=""/>
                 </v:shape>
-                <o:OLEObject Type="Embed" ProgID="Equation.DSMT4" ShapeID="_x0000_i1028" DrawAspect="Content" ObjectID="_1587995562" r:id="rId12"/>
+                <o:OLEObject Type="Embed" ProgID="Equation.DSMT4" ShapeID="_x0000_i1054" DrawAspect="Content" ObjectID="_1595585563" r:id="rId12"/>
               </w:object>
             </w:r>
           </w:p>
@@ -824,14 +828,15 @@
             </w:pPr>
             <w:r>
               <w:rPr>
+                <w:noProof/>
                 <w:position w:val="-6"/>
                 <w:lang w:val="en-US"/>
               </w:rPr>
-              <w:object w:dxaOrig="460" w:dyaOrig="260">
-                <v:shape id="_x0000_i1029" type="#_x0000_t75" style="width:23.3pt;height:12.5pt" o:ole="">
+              <w:object w:dxaOrig="460" w:dyaOrig="260" w14:anchorId="275D4BC1">
+                <v:shape id="_x0000_i1053" type="#_x0000_t75" alt="" style="width:23.2pt;height:12.55pt;mso-width-percent:0;mso-height-percent:0;mso-width-percent:0;mso-height-percent:0" o:ole="">
                   <v:imagedata r:id="rId13" o:title=""/>
                 </v:shape>
-                <o:OLEObject Type="Embed" ProgID="Equation.DSMT4" ShapeID="_x0000_i1029" DrawAspect="Content" ObjectID="_1587995563" r:id="rId14"/>
+                <o:OLEObject Type="Embed" ProgID="Equation.DSMT4" ShapeID="_x0000_i1053" DrawAspect="Content" ObjectID="_1595585564" r:id="rId14"/>
               </w:object>
             </w:r>
           </w:p>
@@ -904,14 +909,15 @@
             </w:pPr>
             <w:r>
               <w:rPr>
+                <w:noProof/>
                 <w:position w:val="-6"/>
                 <w:lang w:val="en-US"/>
               </w:rPr>
-              <w:object w:dxaOrig="499" w:dyaOrig="260">
-                <v:shape id="_x0000_i1030" type="#_x0000_t75" style="width:24.95pt;height:12.5pt" o:ole="">
+              <w:object w:dxaOrig="499" w:dyaOrig="260" w14:anchorId="67A893ED">
+                <v:shape id="_x0000_i1052" type="#_x0000_t75" alt="" style="width:25.15pt;height:12.55pt;mso-width-percent:0;mso-height-percent:0;mso-width-percent:0;mso-height-percent:0" o:ole="">
                   <v:imagedata r:id="rId15" o:title=""/>
                 </v:shape>
-                <o:OLEObject Type="Embed" ProgID="Equation.DSMT4" ShapeID="_x0000_i1030" DrawAspect="Content" ObjectID="_1587995564" r:id="rId16"/>
+                <o:OLEObject Type="Embed" ProgID="Equation.DSMT4" ShapeID="_x0000_i1052" DrawAspect="Content" ObjectID="_1595585565" r:id="rId16"/>
               </w:object>
             </w:r>
           </w:p>
@@ -984,14 +990,15 @@
             </w:pPr>
             <w:r>
               <w:rPr>
+                <w:noProof/>
                 <w:position w:val="-6"/>
                 <w:lang w:val="en-US"/>
               </w:rPr>
-              <w:object w:dxaOrig="480" w:dyaOrig="260">
-                <v:shape id="_x0000_i1031" type="#_x0000_t75" style="width:24.15pt;height:12.5pt" o:ole="">
+              <w:object w:dxaOrig="480" w:dyaOrig="260" w14:anchorId="31D435EF">
+                <v:shape id="_x0000_i1051" type="#_x0000_t75" alt="" style="width:24.15pt;height:12.55pt;mso-width-percent:0;mso-height-percent:0;mso-width-percent:0;mso-height-percent:0" o:ole="">
                   <v:imagedata r:id="rId17" o:title=""/>
                 </v:shape>
-                <o:OLEObject Type="Embed" ProgID="Equation.DSMT4" ShapeID="_x0000_i1031" DrawAspect="Content" ObjectID="_1587995565" r:id="rId18"/>
+                <o:OLEObject Type="Embed" ProgID="Equation.DSMT4" ShapeID="_x0000_i1051" DrawAspect="Content" ObjectID="_1595585566" r:id="rId18"/>
               </w:object>
             </w:r>
           </w:p>
@@ -1064,14 +1071,15 @@
             </w:pPr>
             <w:r>
               <w:rPr>
+                <w:noProof/>
                 <w:position w:val="-6"/>
                 <w:lang w:val="en-US"/>
               </w:rPr>
-              <w:object w:dxaOrig="499" w:dyaOrig="260">
-                <v:shape id="_x0000_i1032" type="#_x0000_t75" style="width:24.95pt;height:12.5pt" o:ole="">
+              <w:object w:dxaOrig="499" w:dyaOrig="260" w14:anchorId="08D1E153">
+                <v:shape id="_x0000_i1050" type="#_x0000_t75" alt="" style="width:25.15pt;height:12.55pt;mso-width-percent:0;mso-height-percent:0;mso-width-percent:0;mso-height-percent:0" o:ole="">
                   <v:imagedata r:id="rId19" o:title=""/>
                 </v:shape>
-                <o:OLEObject Type="Embed" ProgID="Equation.DSMT4" ShapeID="_x0000_i1032" DrawAspect="Content" ObjectID="_1587995566" r:id="rId20"/>
+                <o:OLEObject Type="Embed" ProgID="Equation.DSMT4" ShapeID="_x0000_i1050" DrawAspect="Content" ObjectID="_1595585567" r:id="rId20"/>
               </w:object>
             </w:r>
           </w:p>
@@ -1144,14 +1152,15 @@
             </w:pPr>
             <w:r>
               <w:rPr>
+                <w:noProof/>
                 <w:position w:val="-6"/>
                 <w:lang w:val="en-US"/>
               </w:rPr>
-              <w:object w:dxaOrig="480" w:dyaOrig="260">
-                <v:shape id="_x0000_i1033" type="#_x0000_t75" style="width:24.15pt;height:12.5pt" o:ole="">
+              <w:object w:dxaOrig="480" w:dyaOrig="260" w14:anchorId="6D623207">
+                <v:shape id="_x0000_i1049" type="#_x0000_t75" alt="" style="width:24.15pt;height:12.55pt;mso-width-percent:0;mso-height-percent:0;mso-width-percent:0;mso-height-percent:0" o:ole="">
                   <v:imagedata r:id="rId21" o:title=""/>
                 </v:shape>
-                <o:OLEObject Type="Embed" ProgID="Equation.DSMT4" ShapeID="_x0000_i1033" DrawAspect="Content" ObjectID="_1587995567" r:id="rId22"/>
+                <o:OLEObject Type="Embed" ProgID="Equation.DSMT4" ShapeID="_x0000_i1049" DrawAspect="Content" ObjectID="_1595585568" r:id="rId22"/>
               </w:object>
             </w:r>
           </w:p>
@@ -1224,14 +1233,15 @@
             </w:pPr>
             <w:r>
               <w:rPr>
+                <w:noProof/>
                 <w:position w:val="-6"/>
                 <w:lang w:val="en-US"/>
               </w:rPr>
-              <w:object w:dxaOrig="480" w:dyaOrig="260">
-                <v:shape id="_x0000_i1034" type="#_x0000_t75" style="width:24.15pt;height:12.5pt" o:ole="">
+              <w:object w:dxaOrig="480" w:dyaOrig="260" w14:anchorId="336296E5">
+                <v:shape id="_x0000_i1048" type="#_x0000_t75" alt="" style="width:24.15pt;height:12.55pt;mso-width-percent:0;mso-height-percent:0;mso-width-percent:0;mso-height-percent:0" o:ole="">
                   <v:imagedata r:id="rId23" o:title=""/>
                 </v:shape>
-                <o:OLEObject Type="Embed" ProgID="Equation.DSMT4" ShapeID="_x0000_i1034" DrawAspect="Content" ObjectID="_1587995568" r:id="rId24"/>
+                <o:OLEObject Type="Embed" ProgID="Equation.DSMT4" ShapeID="_x0000_i1048" DrawAspect="Content" ObjectID="_1595585569" r:id="rId24"/>
               </w:object>
             </w:r>
           </w:p>
@@ -1304,14 +1314,15 @@
             </w:pPr>
             <w:r>
               <w:rPr>
+                <w:noProof/>
                 <w:position w:val="-6"/>
                 <w:lang w:val="en-US"/>
               </w:rPr>
-              <w:object w:dxaOrig="499" w:dyaOrig="260">
-                <v:shape id="_x0000_i1035" type="#_x0000_t75" style="width:24.95pt;height:12.5pt" o:ole="">
+              <w:object w:dxaOrig="499" w:dyaOrig="260" w14:anchorId="048502EE">
+                <v:shape id="_x0000_i1047" type="#_x0000_t75" alt="" style="width:25.15pt;height:12.55pt;mso-width-percent:0;mso-height-percent:0;mso-width-percent:0;mso-height-percent:0" o:ole="">
                   <v:imagedata r:id="rId25" o:title=""/>
                 </v:shape>
-                <o:OLEObject Type="Embed" ProgID="Equation.DSMT4" ShapeID="_x0000_i1035" DrawAspect="Content" ObjectID="_1587995569" r:id="rId26"/>
+                <o:OLEObject Type="Embed" ProgID="Equation.DSMT4" ShapeID="_x0000_i1047" DrawAspect="Content" ObjectID="_1595585570" r:id="rId26"/>
               </w:object>
             </w:r>
           </w:p>
@@ -1330,7 +1341,21 @@
               <w:rPr>
                 <w:lang w:val="en-US"/>
               </w:rPr>
-              <w:t>36.5</w:t>
+              <w:t>3</w:t>
+            </w:r>
+            <w:r>
+              <w:rPr>
+                <w:lang w:val="en-US"/>
+              </w:rPr>
+              <w:t>5</w:t>
+            </w:r>
+            <w:bookmarkStart w:id="0" w:name="_GoBack"/>
+            <w:bookmarkEnd w:id="0"/>
+            <w:r>
+              <w:rPr>
+                <w:lang w:val="en-US"/>
+              </w:rPr>
+              <w:t>.5</w:t>
             </w:r>
           </w:p>
         </w:tc>
@@ -1381,7 +1406,7 @@
     </w:p>
     <w:p>
       <w:pPr>
-        <w:pStyle w:val="Prrafodelista"/>
+        <w:pStyle w:val="ListParagraph"/>
         <w:numPr>
           <w:ilvl w:val="0"/>
           <w:numId w:val="2"/>
@@ -1413,14 +1438,15 @@
       </w:r>
       <w:r>
         <w:rPr>
+          <w:noProof/>
           <w:position w:val="-42"/>
           <w:lang w:val="en-US"/>
         </w:rPr>
-        <w:object w:dxaOrig="2200" w:dyaOrig="940">
-          <v:shape id="_x0000_i1036" type="#_x0000_t75" style="width:109.85pt;height:46.6pt" o:ole="">
+        <w:object w:dxaOrig="2200" w:dyaOrig="940" w14:anchorId="66B86103">
+          <v:shape id="_x0000_i1046" type="#_x0000_t75" alt="" style="width:109.7pt;height:46.4pt;mso-width-percent:0;mso-height-percent:0;mso-width-percent:0;mso-height-percent:0" o:ole="">
             <v:imagedata r:id="rId27" o:title=""/>
           </v:shape>
-          <o:OLEObject Type="Embed" ProgID="Equation.DSMT4" ShapeID="_x0000_i1036" DrawAspect="Content" ObjectID="_1587995570" r:id="rId28"/>
+          <o:OLEObject Type="Embed" ProgID="Equation.DSMT4" ShapeID="_x0000_i1046" DrawAspect="Content" ObjectID="_1595585571" r:id="rId28"/>
         </w:object>
       </w:r>
     </w:p>
@@ -1433,14 +1459,15 @@
       </w:pPr>
       <w:r>
         <w:rPr>
+          <w:noProof/>
           <w:position w:val="-42"/>
           <w:lang w:val="en-US"/>
         </w:rPr>
-        <w:object w:dxaOrig="940" w:dyaOrig="940">
-          <v:shape id="_x0000_i1037" type="#_x0000_t75" style="width:46.2pt;height:46.6pt" o:ole="">
+        <w:object w:dxaOrig="940" w:dyaOrig="940" w14:anchorId="114617C0">
+          <v:shape id="_x0000_i1045" type="#_x0000_t75" alt="" style="width:46.4pt;height:46.4pt;mso-width-percent:0;mso-height-percent:0;mso-width-percent:0;mso-height-percent:0" o:ole="">
             <v:imagedata r:id="rId29" o:title=""/>
           </v:shape>
-          <o:OLEObject Type="Embed" ProgID="Equation.DSMT4" ShapeID="_x0000_i1037" DrawAspect="Content" ObjectID="_1587995571" r:id="rId30"/>
+          <o:OLEObject Type="Embed" ProgID="Equation.DSMT4" ShapeID="_x0000_i1045" DrawAspect="Content" ObjectID="_1595585572" r:id="rId30"/>
         </w:object>
       </w:r>
     </w:p>
@@ -1459,7 +1486,7 @@
         <mc:AlternateContent>
           <mc:Choice Requires="wpc">
             <w:drawing>
-              <wp:inline distT="0" distB="0" distL="0" distR="0">
+              <wp:inline distT="0" distB="0" distL="0" distR="0" wp14:anchorId="1CA61E23" wp14:editId="2BDEE215">
                 <wp:extent cx="4258945" cy="1557338"/>
                 <wp:effectExtent l="0" t="0" r="8255" b="0"/>
                 <wp:docPr id="1" name="Lienzo 1"/>
@@ -1666,7 +1693,7 @@
     </w:p>
     <w:p>
       <w:pPr>
-        <w:pStyle w:val="Prrafodelista"/>
+        <w:pStyle w:val="ListParagraph"/>
         <w:numPr>
           <w:ilvl w:val="0"/>
           <w:numId w:val="2"/>
@@ -1707,14 +1734,15 @@
       </w:pPr>
       <w:r>
         <w:rPr>
+          <w:noProof/>
           <w:position w:val="-4"/>
           <w:lang w:val="en-US"/>
         </w:rPr>
-        <w:object w:dxaOrig="160" w:dyaOrig="240">
-          <v:shape id="_x0000_i1038" type="#_x0000_t75" style="width:7.9pt;height:11.65pt" o:ole="">
+        <w:object w:dxaOrig="160" w:dyaOrig="240" w14:anchorId="20941067">
+          <v:shape id="_x0000_i1044" type="#_x0000_t75" alt="" style="width:7.75pt;height:11.6pt;mso-width-percent:0;mso-height-percent:0;mso-width-percent:0;mso-height-percent:0" o:ole="">
             <v:imagedata r:id="rId35" o:title=""/>
           </v:shape>
-          <o:OLEObject Type="Embed" ProgID="Equation.DSMT4" ShapeID="_x0000_i1038" DrawAspect="Content" ObjectID="_1587995572" r:id="rId36"/>
+          <o:OLEObject Type="Embed" ProgID="Equation.DSMT4" ShapeID="_x0000_i1044" DrawAspect="Content" ObjectID="_1595585573" r:id="rId36"/>
         </w:object>
       </w:r>
     </w:p>
@@ -1754,14 +1782,15 @@
       </w:r>
       <w:r>
         <w:rPr>
+          <w:noProof/>
           <w:position w:val="-20"/>
           <w:lang w:val="en-US"/>
         </w:rPr>
-        <w:object w:dxaOrig="1020" w:dyaOrig="540">
-          <v:shape id="_x0000_i1039" type="#_x0000_t75" style="width:50.75pt;height:27.05pt" o:ole="">
+        <w:object w:dxaOrig="1020" w:dyaOrig="540" w14:anchorId="7A2A1752">
+          <v:shape id="_x0000_i1043" type="#_x0000_t75" alt="" style="width:50.75pt;height:27.05pt;mso-width-percent:0;mso-height-percent:0;mso-width-percent:0;mso-height-percent:0" o:ole="">
             <v:imagedata r:id="rId37" o:title=""/>
           </v:shape>
-          <o:OLEObject Type="Embed" ProgID="Equation.DSMT4" ShapeID="_x0000_i1039" DrawAspect="Content" ObjectID="_1587995573" r:id="rId38"/>
+          <o:OLEObject Type="Embed" ProgID="Equation.DSMT4" ShapeID="_x0000_i1043" DrawAspect="Content" ObjectID="_1595585574" r:id="rId38"/>
         </w:object>
       </w:r>
     </w:p>
@@ -1780,14 +1809,15 @@
       </w:pPr>
       <w:r>
         <w:rPr>
+          <w:noProof/>
           <w:position w:val="-8"/>
           <w:lang w:val="en-US"/>
         </w:rPr>
-        <w:object w:dxaOrig="1880" w:dyaOrig="260">
-          <v:shape id="_x0000_i1040" type="#_x0000_t75" style="width:94.05pt;height:12.9pt" o:ole="">
+        <w:object w:dxaOrig="1880" w:dyaOrig="260" w14:anchorId="58769618">
+          <v:shape id="_x0000_i1042" type="#_x0000_t75" alt="" style="width:94.25pt;height:13.05pt;mso-width-percent:0;mso-height-percent:0;mso-width-percent:0;mso-height-percent:0" o:ole="">
             <v:imagedata r:id="rId39" o:title=""/>
           </v:shape>
-          <o:OLEObject Type="Embed" ProgID="Equation.DSMT4" ShapeID="_x0000_i1040" DrawAspect="Content" ObjectID="_1587995574" r:id="rId40"/>
+          <o:OLEObject Type="Embed" ProgID="Equation.DSMT4" ShapeID="_x0000_i1042" DrawAspect="Content" ObjectID="_1595585575" r:id="rId40"/>
         </w:object>
       </w:r>
     </w:p>
@@ -1799,14 +1829,15 @@
       </w:pPr>
       <w:r>
         <w:rPr>
+          <w:noProof/>
           <w:position w:val="-136"/>
           <w:lang w:val="en-US"/>
         </w:rPr>
-        <w:object w:dxaOrig="3460" w:dyaOrig="2880">
-          <v:shape id="_x0000_i1041" type="#_x0000_t75" style="width:173.15pt;height:2in" o:ole="">
+        <w:object w:dxaOrig="3460" w:dyaOrig="2880" w14:anchorId="4BCA9C2A">
+          <v:shape id="_x0000_i1041" type="#_x0000_t75" alt="" style="width:173pt;height:2in;mso-width-percent:0;mso-height-percent:0;mso-width-percent:0;mso-height-percent:0" o:ole="">
             <v:imagedata r:id="rId41" o:title=""/>
           </v:shape>
-          <o:OLEObject Type="Embed" ProgID="Equation.DSMT4" ShapeID="_x0000_i1041" DrawAspect="Content" ObjectID="_1587995575" r:id="rId42"/>
+          <o:OLEObject Type="Embed" ProgID="Equation.DSMT4" ShapeID="_x0000_i1041" DrawAspect="Content" ObjectID="_1595585576" r:id="rId42"/>
         </w:object>
       </w:r>
     </w:p>
@@ -1818,13 +1849,14 @@
       </w:pPr>
       <w:r>
         <w:rPr>
+          <w:noProof/>
           <w:position w:val="-38"/>
         </w:rPr>
-        <w:object w:dxaOrig="2900" w:dyaOrig="859">
-          <v:shape id="_x0000_i1042" type="#_x0000_t75" style="width:144.85pt;height:42.85pt" o:ole="">
+        <w:object w:dxaOrig="2900" w:dyaOrig="859" w14:anchorId="461C42BA">
+          <v:shape id="_x0000_i1040" type="#_x0000_t75" alt="" style="width:144.95pt;height:43pt;mso-width-percent:0;mso-height-percent:0;mso-width-percent:0;mso-height-percent:0" o:ole="">
             <v:imagedata r:id="rId43" o:title=""/>
           </v:shape>
-          <o:OLEObject Type="Embed" ProgID="Equation.DSMT4" ShapeID="_x0000_i1042" DrawAspect="Content" ObjectID="_1587995576" r:id="rId44"/>
+          <o:OLEObject Type="Embed" ProgID="Equation.DSMT4" ShapeID="_x0000_i1040" DrawAspect="Content" ObjectID="_1595585577" r:id="rId44"/>
         </w:object>
       </w:r>
     </w:p>
@@ -1860,14 +1892,15 @@
       <w:r>
         <w:rPr>
           <w:b/>
+          <w:noProof/>
           <w:position w:val="-10"/>
           <w:lang w:val="es-ES"/>
         </w:rPr>
-        <w:object w:dxaOrig="2600" w:dyaOrig="260">
-          <v:shape id="_x0000_i1043" type="#_x0000_t75" style="width:129.85pt;height:12.9pt" o:ole="">
+        <w:object w:dxaOrig="2600" w:dyaOrig="260" w14:anchorId="289E5378">
+          <v:shape id="_x0000_i1039" type="#_x0000_t75" alt="" style="width:130pt;height:13.05pt;mso-width-percent:0;mso-height-percent:0;mso-width-percent:0;mso-height-percent:0" o:ole="">
             <v:imagedata r:id="rId45" o:title=""/>
           </v:shape>
-          <o:OLEObject Type="Embed" ProgID="Equation.DSMT4" ShapeID="_x0000_i1043" DrawAspect="Content" ObjectID="_1587995577" r:id="rId46"/>
+          <o:OLEObject Type="Embed" ProgID="Equation.DSMT4" ShapeID="_x0000_i1039" DrawAspect="Content" ObjectID="_1595585578" r:id="rId46"/>
         </w:object>
       </w:r>
     </w:p>
@@ -1907,14 +1940,15 @@
       </w:r>
       <w:r>
         <w:rPr>
+          <w:noProof/>
           <w:position w:val="-6"/>
           <w:lang w:val="en-US"/>
         </w:rPr>
-        <w:object w:dxaOrig="480" w:dyaOrig="260">
-          <v:shape id="_x0000_i1044" type="#_x0000_t75" style="width:24.15pt;height:12.5pt" o:ole="">
+        <w:object w:dxaOrig="480" w:dyaOrig="260" w14:anchorId="3A578499">
+          <v:shape id="_x0000_i1038" type="#_x0000_t75" alt="" style="width:24.15pt;height:12.55pt;mso-width-percent:0;mso-height-percent:0;mso-width-percent:0;mso-height-percent:0" o:ole="">
             <v:imagedata r:id="rId47" o:title=""/>
           </v:shape>
-          <o:OLEObject Type="Embed" ProgID="Equation.DSMT4" ShapeID="_x0000_i1044" DrawAspect="Content" ObjectID="_1587995578" r:id="rId48"/>
+          <o:OLEObject Type="Embed" ProgID="Equation.DSMT4" ShapeID="_x0000_i1038" DrawAspect="Content" ObjectID="_1595585579" r:id="rId48"/>
         </w:object>
       </w:r>
       <w:r>
@@ -1938,14 +1972,15 @@
       </w:r>
       <w:r>
         <w:rPr>
+          <w:noProof/>
           <w:position w:val="-10"/>
           <w:lang w:val="en-US"/>
         </w:rPr>
-        <w:object w:dxaOrig="1620" w:dyaOrig="300">
-          <v:shape id="_x0000_i1045" type="#_x0000_t75" style="width:80.75pt;height:15pt" o:ole="">
+        <w:object w:dxaOrig="1620" w:dyaOrig="300" w14:anchorId="2A4D3863">
+          <v:shape id="_x0000_i1037" type="#_x0000_t75" alt="" style="width:80.7pt;height:15pt;mso-width-percent:0;mso-height-percent:0;mso-width-percent:0;mso-height-percent:0" o:ole="">
             <v:imagedata r:id="rId49" o:title=""/>
           </v:shape>
-          <o:OLEObject Type="Embed" ProgID="Equation.DSMT4" ShapeID="_x0000_i1045" DrawAspect="Content" ObjectID="_1587995579" r:id="rId50"/>
+          <o:OLEObject Type="Embed" ProgID="Equation.DSMT4" ShapeID="_x0000_i1037" DrawAspect="Content" ObjectID="_1595585580" r:id="rId50"/>
         </w:object>
       </w:r>
       <w:r>
@@ -1956,13 +1991,14 @@
       </w:r>
       <w:r>
         <w:rPr>
+          <w:noProof/>
           <w:position w:val="-4"/>
         </w:rPr>
-        <w:object w:dxaOrig="180" w:dyaOrig="180">
-          <v:shape id="_x0000_i1046" type="#_x0000_t75" style="width:8.75pt;height:8.75pt" o:ole="">
+        <w:object w:dxaOrig="180" w:dyaOrig="180" w14:anchorId="0EF1353F">
+          <v:shape id="_x0000_i1036" type="#_x0000_t75" alt="" style="width:8.7pt;height:8.7pt;mso-width-percent:0;mso-height-percent:0;mso-width-percent:0;mso-height-percent:0" o:ole="">
             <v:imagedata r:id="rId51" o:title=""/>
           </v:shape>
-          <o:OLEObject Type="Embed" ProgID="Equation.DSMT4" ShapeID="_x0000_i1046" DrawAspect="Content" ObjectID="_1587995580" r:id="rId52"/>
+          <o:OLEObject Type="Embed" ProgID="Equation.DSMT4" ShapeID="_x0000_i1036" DrawAspect="Content" ObjectID="_1595585581" r:id="rId52"/>
         </w:object>
       </w:r>
       <w:r>
@@ -1973,13 +2009,14 @@
       </w:r>
       <w:r>
         <w:rPr>
+          <w:noProof/>
           <w:position w:val="-6"/>
         </w:rPr>
-        <w:object w:dxaOrig="180" w:dyaOrig="260">
-          <v:shape id="_x0000_i1047" type="#_x0000_t75" style="width:8.75pt;height:12.5pt" o:ole="">
+        <w:object w:dxaOrig="180" w:dyaOrig="260" w14:anchorId="181DDA26">
+          <v:shape id="_x0000_i1035" type="#_x0000_t75" alt="" style="width:8.7pt;height:12.55pt;mso-width-percent:0;mso-height-percent:0;mso-width-percent:0;mso-height-percent:0" o:ole="">
             <v:imagedata r:id="rId53" o:title=""/>
           </v:shape>
-          <o:OLEObject Type="Embed" ProgID="Equation.DSMT4" ShapeID="_x0000_i1047" DrawAspect="Content" ObjectID="_1587995581" r:id="rId54"/>
+          <o:OLEObject Type="Embed" ProgID="Equation.DSMT4" ShapeID="_x0000_i1035" DrawAspect="Content" ObjectID="_1595585582" r:id="rId54"/>
         </w:object>
       </w:r>
       <w:r>
@@ -2004,13 +2041,14 @@
       </w:r>
       <w:r>
         <w:rPr>
+          <w:noProof/>
           <w:position w:val="-4"/>
         </w:rPr>
-        <w:object w:dxaOrig="180" w:dyaOrig="180">
-          <v:shape id="_x0000_i1048" type="#_x0000_t75" style="width:8.75pt;height:8.75pt" o:ole="">
+        <w:object w:dxaOrig="180" w:dyaOrig="180" w14:anchorId="49F5C489">
+          <v:shape id="_x0000_i1034" type="#_x0000_t75" alt="" style="width:8.7pt;height:8.7pt;mso-width-percent:0;mso-height-percent:0;mso-width-percent:0;mso-height-percent:0" o:ole="">
             <v:imagedata r:id="rId51" o:title=""/>
           </v:shape>
-          <o:OLEObject Type="Embed" ProgID="Equation.DSMT4" ShapeID="_x0000_i1048" DrawAspect="Content" ObjectID="_1587995582" r:id="rId55"/>
+          <o:OLEObject Type="Embed" ProgID="Equation.DSMT4" ShapeID="_x0000_i1034" DrawAspect="Content" ObjectID="_1595585583" r:id="rId55"/>
         </w:object>
       </w:r>
       <w:r>
@@ -2021,28 +2059,21 @@
       </w:r>
       <w:r>
         <w:rPr>
+          <w:noProof/>
           <w:position w:val="-4"/>
         </w:rPr>
-        <w:object w:dxaOrig="180" w:dyaOrig="180">
-          <v:shape id="_x0000_i1049" type="#_x0000_t75" style="width:8.75pt;height:8.75pt" o:ole="">
+        <w:object w:dxaOrig="180" w:dyaOrig="180" w14:anchorId="2C7D3A84">
+          <v:shape id="_x0000_i1033" type="#_x0000_t75" alt="" style="width:8.7pt;height:8.7pt;mso-width-percent:0;mso-height-percent:0;mso-width-percent:0;mso-height-percent:0" o:ole="">
             <v:imagedata r:id="rId51" o:title=""/>
           </v:shape>
-          <o:OLEObject Type="Embed" ProgID="Equation.DSMT4" ShapeID="_x0000_i1049" DrawAspect="Content" ObjectID="_1587995583" r:id="rId56"/>
+          <o:OLEObject Type="Embed" ProgID="Equation.DSMT4" ShapeID="_x0000_i1033" DrawAspect="Content" ObjectID="_1595585584" r:id="rId56"/>
         </w:object>
       </w:r>
-      <w:proofErr w:type="gramStart"/>
-      <w:r>
-        <w:rPr>
-          <w:lang w:val="en-US"/>
-        </w:rPr>
-        <w:t>has to</w:t>
-      </w:r>
-      <w:proofErr w:type="gramEnd"/>
-      <w:r>
-        <w:rPr>
-          <w:lang w:val="en-US"/>
-        </w:rPr>
-        <w:t xml:space="preserve"> be an array</w:t>
+      <w:r>
+        <w:rPr>
+          <w:lang w:val="en-US"/>
+        </w:rPr>
+        <w:t>has to be an array</w:t>
       </w:r>
     </w:p>
     <w:p>
@@ -2059,13 +2090,14 @@
       </w:r>
       <w:r>
         <w:rPr>
+          <w:noProof/>
           <w:position w:val="-10"/>
         </w:rPr>
-        <w:object w:dxaOrig="1359" w:dyaOrig="300">
-          <v:shape id="_x0000_i1050" type="#_x0000_t75" style="width:67.4pt;height:15pt" o:ole="">
+        <w:object w:dxaOrig="1359" w:dyaOrig="300" w14:anchorId="726CEE51">
+          <v:shape id="_x0000_i1032" type="#_x0000_t75" alt="" style="width:67.15pt;height:15pt;mso-width-percent:0;mso-height-percent:0;mso-width-percent:0;mso-height-percent:0" o:ole="">
             <v:imagedata r:id="rId57" o:title=""/>
           </v:shape>
-          <o:OLEObject Type="Embed" ProgID="Equation.DSMT4" ShapeID="_x0000_i1050" DrawAspect="Content" ObjectID="_1587995584" r:id="rId58"/>
+          <o:OLEObject Type="Embed" ProgID="Equation.DSMT4" ShapeID="_x0000_i1032" DrawAspect="Content" ObjectID="_1595585585" r:id="rId58"/>
         </w:object>
       </w:r>
       <w:r>
@@ -2076,13 +2108,14 @@
       </w:r>
       <w:r>
         <w:rPr>
+          <w:noProof/>
           <w:position w:val="-6"/>
         </w:rPr>
-        <w:object w:dxaOrig="240" w:dyaOrig="200">
-          <v:shape id="_x0000_i1051" type="#_x0000_t75" style="width:11.65pt;height:10.4pt" o:ole="">
+        <w:object w:dxaOrig="240" w:dyaOrig="200" w14:anchorId="0284D4F3">
+          <v:shape id="_x0000_i1031" type="#_x0000_t75" alt="" style="width:11.6pt;height:10.65pt;mso-width-percent:0;mso-height-percent:0;mso-width-percent:0;mso-height-percent:0" o:ole="">
             <v:imagedata r:id="rId59" o:title=""/>
           </v:shape>
-          <o:OLEObject Type="Embed" ProgID="Equation.DSMT4" ShapeID="_x0000_i1051" DrawAspect="Content" ObjectID="_1587995585" r:id="rId60"/>
+          <o:OLEObject Type="Embed" ProgID="Equation.DSMT4" ShapeID="_x0000_i1031" DrawAspect="Content" ObjectID="_1595585586" r:id="rId60"/>
         </w:object>
       </w:r>
       <w:r>
@@ -2093,13 +2126,14 @@
       </w:r>
       <w:r>
         <w:rPr>
+          <w:noProof/>
           <w:position w:val="-4"/>
         </w:rPr>
-        <w:object w:dxaOrig="180" w:dyaOrig="180">
-          <v:shape id="_x0000_i1052" type="#_x0000_t75" style="width:8.75pt;height:8.75pt" o:ole="">
+        <w:object w:dxaOrig="180" w:dyaOrig="180" w14:anchorId="7A913824">
+          <v:shape id="_x0000_i1030" type="#_x0000_t75" alt="" style="width:8.7pt;height:8.7pt;mso-width-percent:0;mso-height-percent:0;mso-width-percent:0;mso-height-percent:0" o:ole="">
             <v:imagedata r:id="rId51" o:title=""/>
           </v:shape>
-          <o:OLEObject Type="Embed" ProgID="Equation.DSMT4" ShapeID="_x0000_i1052" DrawAspect="Content" ObjectID="_1587995586" r:id="rId61"/>
+          <o:OLEObject Type="Embed" ProgID="Equation.DSMT4" ShapeID="_x0000_i1030" DrawAspect="Content" ObjectID="_1595585587" r:id="rId61"/>
         </w:object>
       </w:r>
       <w:r>
@@ -2130,13 +2164,14 @@
       </w:r>
       <w:r>
         <w:rPr>
+          <w:noProof/>
           <w:position w:val="-10"/>
         </w:rPr>
-        <w:object w:dxaOrig="960" w:dyaOrig="240">
-          <v:shape id="_x0000_i1053" type="#_x0000_t75" style="width:47.85pt;height:11.65pt" o:ole="">
+        <w:object w:dxaOrig="960" w:dyaOrig="240" w14:anchorId="65F906B6">
+          <v:shape id="_x0000_i1029" type="#_x0000_t75" alt="" style="width:47.85pt;height:11.6pt;mso-width-percent:0;mso-height-percent:0;mso-width-percent:0;mso-height-percent:0" o:ole="">
             <v:imagedata r:id="rId62" o:title=""/>
           </v:shape>
-          <o:OLEObject Type="Embed" ProgID="Equation.DSMT4" ShapeID="_x0000_i1053" DrawAspect="Content" ObjectID="_1587995587" r:id="rId63"/>
+          <o:OLEObject Type="Embed" ProgID="Equation.DSMT4" ShapeID="_x0000_i1029" DrawAspect="Content" ObjectID="_1595585588" r:id="rId63"/>
         </w:object>
       </w:r>
     </w:p>
@@ -2146,13 +2181,14 @@
       </w:r>
       <w:r>
         <w:rPr>
+          <w:noProof/>
           <w:position w:val="-10"/>
         </w:rPr>
-        <w:object w:dxaOrig="1400" w:dyaOrig="260">
-          <v:shape id="_x0000_i1054" type="#_x0000_t75" style="width:69.5pt;height:12.5pt" o:ole="">
+        <w:object w:dxaOrig="1400" w:dyaOrig="260" w14:anchorId="5532350F">
+          <v:shape id="_x0000_i1028" type="#_x0000_t75" alt="" style="width:69.6pt;height:12.55pt;mso-width-percent:0;mso-height-percent:0;mso-width-percent:0;mso-height-percent:0" o:ole="">
             <v:imagedata r:id="rId64" o:title=""/>
           </v:shape>
-          <o:OLEObject Type="Embed" ProgID="Equation.DSMT4" ShapeID="_x0000_i1054" DrawAspect="Content" ObjectID="_1587995588" r:id="rId65"/>
+          <o:OLEObject Type="Embed" ProgID="Equation.DSMT4" ShapeID="_x0000_i1028" DrawAspect="Content" ObjectID="_1595585589" r:id="rId65"/>
         </w:object>
       </w:r>
     </w:p>
@@ -2162,14 +2198,15 @@
       </w:r>
       <w:r>
         <w:rPr>
+          <w:noProof/>
           <w:position w:val="-6"/>
           <w:lang w:val="en-US"/>
         </w:rPr>
-        <w:object w:dxaOrig="460" w:dyaOrig="260">
-          <v:shape id="_x0000_i1055" type="#_x0000_t75" style="width:23.3pt;height:12.5pt" o:ole="">
+        <w:object w:dxaOrig="460" w:dyaOrig="260" w14:anchorId="2D6C3F57">
+          <v:shape id="_x0000_i1027" type="#_x0000_t75" alt="" style="width:23.2pt;height:12.55pt;mso-width-percent:0;mso-height-percent:0;mso-width-percent:0;mso-height-percent:0" o:ole="">
             <v:imagedata r:id="rId66" o:title=""/>
           </v:shape>
-          <o:OLEObject Type="Embed" ProgID="Equation.DSMT4" ShapeID="_x0000_i1055" DrawAspect="Content" ObjectID="_1587995589" r:id="rId67"/>
+          <o:OLEObject Type="Embed" ProgID="Equation.DSMT4" ShapeID="_x0000_i1027" DrawAspect="Content" ObjectID="_1595585590" r:id="rId67"/>
         </w:object>
       </w:r>
       <w:r>
@@ -2215,7 +2252,7 @@
         <mc:AlternateContent>
           <mc:Choice Requires="wps">
             <w:drawing>
-              <wp:anchor distT="0" distB="0" distL="114300" distR="114300" simplePos="0" relativeHeight="251682816" behindDoc="0" locked="0" layoutInCell="1" allowOverlap="1">
+              <wp:anchor distT="0" distB="0" distL="114300" distR="114300" simplePos="0" relativeHeight="251682816" behindDoc="0" locked="0" layoutInCell="1" allowOverlap="1" wp14:anchorId="60814E8B" wp14:editId="5BAF22C1">
                 <wp:simplePos x="0" y="0"/>
                 <wp:positionH relativeFrom="column">
                   <wp:posOffset>2418899</wp:posOffset>
@@ -2291,7 +2328,7 @@
         <mc:AlternateContent>
           <mc:Choice Requires="wps">
             <w:drawing>
-              <wp:anchor distT="0" distB="0" distL="114300" distR="114300" simplePos="0" relativeHeight="251687936" behindDoc="0" locked="0" layoutInCell="1" allowOverlap="1" wp14:anchorId="4C0814B9" wp14:editId="6D0FE5A8">
+              <wp:anchor distT="0" distB="0" distL="114300" distR="114300" simplePos="0" relativeHeight="251687936" behindDoc="0" locked="0" layoutInCell="1" allowOverlap="1" wp14:anchorId="68D53468" wp14:editId="56486201">
                 <wp:simplePos x="0" y="0"/>
                 <wp:positionH relativeFrom="margin">
                   <wp:posOffset>2031200</wp:posOffset>
@@ -2334,7 +2371,6 @@
                                 <w:lang w:val="es-ES"/>
                               </w:rPr>
                             </w:pPr>
-                            <w:proofErr w:type="spellStart"/>
                             <w:r>
                               <w:rPr>
                                 <w:b/>
@@ -2342,7 +2378,6 @@
                               </w:rPr>
                               <w:t>xout</w:t>
                             </w:r>
-                            <w:proofErr w:type="spellEnd"/>
                           </w:p>
                         </w:txbxContent>
                       </wps:txbx>
@@ -2405,7 +2440,7 @@
         <mc:AlternateContent>
           <mc:Choice Requires="wps">
             <w:drawing>
-              <wp:anchor distT="0" distB="0" distL="114300" distR="114300" simplePos="0" relativeHeight="251685888" behindDoc="0" locked="0" layoutInCell="1" allowOverlap="1" wp14:anchorId="426A5AA1" wp14:editId="0523A49D">
+              <wp:anchor distT="0" distB="0" distL="114300" distR="114300" simplePos="0" relativeHeight="251685888" behindDoc="0" locked="0" layoutInCell="1" allowOverlap="1" wp14:anchorId="31E4B39B" wp14:editId="2DCB02B9">
                 <wp:simplePos x="0" y="0"/>
                 <wp:positionH relativeFrom="margin">
                   <wp:align>center</wp:align>
@@ -2448,7 +2483,6 @@
                                 <w:lang w:val="es-ES"/>
                               </w:rPr>
                             </w:pPr>
-                            <w:proofErr w:type="spellStart"/>
                             <w:r>
                               <w:rPr>
                                 <w:b/>
@@ -2456,7 +2490,6 @@
                               </w:rPr>
                               <w:t>wout</w:t>
                             </w:r>
-                            <w:proofErr w:type="spellEnd"/>
                           </w:p>
                         </w:txbxContent>
                       </wps:txbx>
@@ -2515,7 +2548,7 @@
         <mc:AlternateContent>
           <mc:Choice Requires="wps">
             <w:drawing>
-              <wp:anchor distT="0" distB="0" distL="114300" distR="114300" simplePos="0" relativeHeight="251683840" behindDoc="0" locked="0" layoutInCell="1" allowOverlap="1">
+              <wp:anchor distT="0" distB="0" distL="114300" distR="114300" simplePos="0" relativeHeight="251683840" behindDoc="0" locked="0" layoutInCell="1" allowOverlap="1" wp14:anchorId="60343CA3" wp14:editId="4F07135A">
                 <wp:simplePos x="0" y="0"/>
                 <wp:positionH relativeFrom="column">
                   <wp:posOffset>273050</wp:posOffset>
@@ -2618,7 +2651,7 @@
           <w:noProof/>
         </w:rPr>
         <w:drawing>
-          <wp:anchor distT="0" distB="0" distL="114300" distR="114300" simplePos="0" relativeHeight="251681792" behindDoc="0" locked="0" layoutInCell="1" allowOverlap="1" wp14:anchorId="78A35F30" wp14:editId="2E87B8B0">
+          <wp:anchor distT="0" distB="0" distL="114300" distR="114300" simplePos="0" relativeHeight="251681792" behindDoc="0" locked="0" layoutInCell="1" allowOverlap="1" wp14:anchorId="5D7E513D" wp14:editId="51FF806E">
             <wp:simplePos x="0" y="0"/>
             <wp:positionH relativeFrom="column">
               <wp:posOffset>2066001</wp:posOffset>
@@ -2670,7 +2703,7 @@
         <mc:AlternateContent>
           <mc:Choice Requires="wps">
             <w:drawing>
-              <wp:anchor distT="0" distB="0" distL="114300" distR="114300" simplePos="0" relativeHeight="251678720" behindDoc="0" locked="0" layoutInCell="1" allowOverlap="1">
+              <wp:anchor distT="0" distB="0" distL="114300" distR="114300" simplePos="0" relativeHeight="251678720" behindDoc="0" locked="0" layoutInCell="1" allowOverlap="1" wp14:anchorId="51EECBAF" wp14:editId="5108DC9A">
                 <wp:simplePos x="0" y="0"/>
                 <wp:positionH relativeFrom="column">
                   <wp:posOffset>1603688</wp:posOffset>
@@ -2742,7 +2775,7 @@
         <mc:AlternateContent>
           <mc:Choice Requires="wps">
             <w:drawing>
-              <wp:anchor distT="0" distB="0" distL="114300" distR="114300" simplePos="0" relativeHeight="251676672" behindDoc="0" locked="0" layoutInCell="1" allowOverlap="1">
+              <wp:anchor distT="0" distB="0" distL="114300" distR="114300" simplePos="0" relativeHeight="251676672" behindDoc="0" locked="0" layoutInCell="1" allowOverlap="1" wp14:anchorId="5C03EC97" wp14:editId="1D98453C">
                 <wp:simplePos x="0" y="0"/>
                 <wp:positionH relativeFrom="column">
                   <wp:posOffset>1591813</wp:posOffset>
@@ -2814,7 +2847,7 @@
         <mc:AlternateContent>
           <mc:Choice Requires="wps">
             <w:drawing>
-              <wp:anchor distT="0" distB="0" distL="114300" distR="114300" simplePos="0" relativeHeight="251677696" behindDoc="0" locked="0" layoutInCell="1" allowOverlap="1">
+              <wp:anchor distT="0" distB="0" distL="114300" distR="114300" simplePos="0" relativeHeight="251677696" behindDoc="0" locked="0" layoutInCell="1" allowOverlap="1" wp14:anchorId="75A4C33E" wp14:editId="4CE3276B">
                 <wp:simplePos x="0" y="0"/>
                 <wp:positionH relativeFrom="column">
                   <wp:posOffset>1568062</wp:posOffset>
@@ -2886,7 +2919,7 @@
         <mc:AlternateContent>
           <mc:Choice Requires="wps">
             <w:drawing>
-              <wp:anchor distT="0" distB="0" distL="114300" distR="114300" simplePos="0" relativeHeight="251679744" behindDoc="0" locked="0" layoutInCell="1" allowOverlap="1">
+              <wp:anchor distT="0" distB="0" distL="114300" distR="114300" simplePos="0" relativeHeight="251679744" behindDoc="0" locked="0" layoutInCell="1" allowOverlap="1" wp14:anchorId="416C247D" wp14:editId="6CC0A979">
                 <wp:simplePos x="0" y="0"/>
                 <wp:positionH relativeFrom="column">
                   <wp:posOffset>3643391</wp:posOffset>
@@ -2952,7 +2985,7 @@
         <mc:AlternateContent>
           <mc:Choice Requires="wps">
             <w:drawing>
-              <wp:anchor distT="0" distB="0" distL="114300" distR="114300" simplePos="0" relativeHeight="251671552" behindDoc="0" locked="0" layoutInCell="1" allowOverlap="1">
+              <wp:anchor distT="0" distB="0" distL="114300" distR="114300" simplePos="0" relativeHeight="251671552" behindDoc="0" locked="0" layoutInCell="1" allowOverlap="1" wp14:anchorId="36326D89" wp14:editId="47A0EDDF">
                 <wp:simplePos x="0" y="0"/>
                 <wp:positionH relativeFrom="column">
                   <wp:posOffset>-343799</wp:posOffset>
@@ -3050,7 +3083,7 @@
         <mc:AlternateContent>
           <mc:Choice Requires="wps">
             <w:drawing>
-              <wp:anchor distT="0" distB="0" distL="114300" distR="114300" simplePos="0" relativeHeight="251675648" behindDoc="0" locked="0" layoutInCell="1" allowOverlap="1" wp14:anchorId="28BBCFAA" wp14:editId="481A80C1">
+              <wp:anchor distT="0" distB="0" distL="114300" distR="114300" simplePos="0" relativeHeight="251675648" behindDoc="0" locked="0" layoutInCell="1" allowOverlap="1" wp14:anchorId="03D25A55" wp14:editId="37E02BF2">
                 <wp:simplePos x="0" y="0"/>
                 <wp:positionH relativeFrom="column">
                   <wp:posOffset>2701669</wp:posOffset>
@@ -3148,7 +3181,7 @@
         <mc:AlternateContent>
           <mc:Choice Requires="wps">
             <w:drawing>
-              <wp:anchor distT="0" distB="0" distL="114300" distR="114300" simplePos="0" relativeHeight="251673600" behindDoc="0" locked="0" layoutInCell="1" allowOverlap="1" wp14:anchorId="4B4AE6C9" wp14:editId="13848BF5">
+              <wp:anchor distT="0" distB="0" distL="114300" distR="114300" simplePos="0" relativeHeight="251673600" behindDoc="0" locked="0" layoutInCell="1" allowOverlap="1" wp14:anchorId="2E02BE2E" wp14:editId="3A46A754">
                 <wp:simplePos x="0" y="0"/>
                 <wp:positionH relativeFrom="column">
                   <wp:posOffset>855543</wp:posOffset>
@@ -3246,7 +3279,7 @@
         <mc:AlternateContent>
           <mc:Choice Requires="wps">
             <w:drawing>
-              <wp:anchor distT="0" distB="0" distL="114300" distR="114300" simplePos="0" relativeHeight="251670528" behindDoc="0" locked="0" layoutInCell="1" allowOverlap="1">
+              <wp:anchor distT="0" distB="0" distL="114300" distR="114300" simplePos="0" relativeHeight="251670528" behindDoc="0" locked="0" layoutInCell="1" allowOverlap="1" wp14:anchorId="438E1955" wp14:editId="3D6EA739">
                 <wp:simplePos x="0" y="0"/>
                 <wp:positionH relativeFrom="column">
                   <wp:posOffset>202400</wp:posOffset>
@@ -3312,7 +3345,7 @@
         <mc:AlternateContent>
           <mc:Choice Requires="wps">
             <w:drawing>
-              <wp:anchor distT="0" distB="0" distL="114300" distR="114300" simplePos="0" relativeHeight="251669504" behindDoc="0" locked="0" layoutInCell="1" allowOverlap="1">
+              <wp:anchor distT="0" distB="0" distL="114300" distR="114300" simplePos="0" relativeHeight="251669504" behindDoc="0" locked="0" layoutInCell="1" allowOverlap="1" wp14:anchorId="59120B46" wp14:editId="244766E8">
                 <wp:simplePos x="0" y="0"/>
                 <wp:positionH relativeFrom="column">
                   <wp:posOffset>202400</wp:posOffset>
@@ -3378,7 +3411,7 @@
         <mc:AlternateContent>
           <mc:Choice Requires="wps">
             <w:drawing>
-              <wp:anchor distT="0" distB="0" distL="114300" distR="114300" simplePos="0" relativeHeight="251668480" behindDoc="0" locked="0" layoutInCell="1" allowOverlap="1">
+              <wp:anchor distT="0" distB="0" distL="114300" distR="114300" simplePos="0" relativeHeight="251668480" behindDoc="0" locked="0" layoutInCell="1" allowOverlap="1" wp14:anchorId="62438A07" wp14:editId="54130DC7">
                 <wp:simplePos x="0" y="0"/>
                 <wp:positionH relativeFrom="column">
                   <wp:posOffset>208338</wp:posOffset>
@@ -3442,7 +3475,7 @@
           <w:noProof/>
         </w:rPr>
         <w:drawing>
-          <wp:anchor distT="0" distB="0" distL="114300" distR="114300" simplePos="0" relativeHeight="251667456" behindDoc="0" locked="0" layoutInCell="1" allowOverlap="1" wp14:anchorId="62730D49" wp14:editId="72D19D6F">
+          <wp:anchor distT="0" distB="0" distL="114300" distR="114300" simplePos="0" relativeHeight="251667456" behindDoc="0" locked="0" layoutInCell="1" allowOverlap="1" wp14:anchorId="7A045FF5" wp14:editId="14E243F3">
             <wp:simplePos x="0" y="0"/>
             <wp:positionH relativeFrom="column">
               <wp:posOffset>-178129</wp:posOffset>
@@ -3494,7 +3527,7 @@
         <mc:AlternateContent>
           <mc:Choice Requires="wps">
             <w:drawing>
-              <wp:anchor distT="0" distB="0" distL="114300" distR="114300" simplePos="0" relativeHeight="251665408" behindDoc="0" locked="0" layoutInCell="1" allowOverlap="1" wp14:anchorId="3D6F637E" wp14:editId="7548A0DA">
+              <wp:anchor distT="0" distB="0" distL="114300" distR="114300" simplePos="0" relativeHeight="251665408" behindDoc="0" locked="0" layoutInCell="1" allowOverlap="1" wp14:anchorId="47558430" wp14:editId="36BD0725">
                 <wp:simplePos x="0" y="0"/>
                 <wp:positionH relativeFrom="column">
                   <wp:posOffset>2965260</wp:posOffset>
@@ -3579,7 +3612,7 @@
         <mc:AlternateContent>
           <mc:Choice Requires="wps">
             <w:drawing>
-              <wp:anchor distT="0" distB="0" distL="114300" distR="114300" simplePos="0" relativeHeight="251663360" behindDoc="0" locked="0" layoutInCell="1" allowOverlap="1" wp14:anchorId="1A688E15" wp14:editId="381F77A6">
+              <wp:anchor distT="0" distB="0" distL="114300" distR="114300" simplePos="0" relativeHeight="251663360" behindDoc="0" locked="0" layoutInCell="1" allowOverlap="1" wp14:anchorId="0CC7EAE4" wp14:editId="6C8AD523">
                 <wp:simplePos x="0" y="0"/>
                 <wp:positionH relativeFrom="column">
                   <wp:posOffset>917196</wp:posOffset>
@@ -3653,7 +3686,7 @@
         <mc:AlternateContent>
           <mc:Choice Requires="wps">
             <w:drawing>
-              <wp:anchor distT="0" distB="0" distL="114300" distR="114300" simplePos="0" relativeHeight="251661312" behindDoc="0" locked="0" layoutInCell="1" allowOverlap="1" wp14:anchorId="7C9D8F48" wp14:editId="438EBFC2">
+              <wp:anchor distT="0" distB="0" distL="114300" distR="114300" simplePos="0" relativeHeight="251661312" behindDoc="0" locked="0" layoutInCell="1" allowOverlap="1" wp14:anchorId="251F9548" wp14:editId="47AE9E7B">
                 <wp:simplePos x="0" y="0"/>
                 <wp:positionH relativeFrom="column">
                   <wp:posOffset>893668</wp:posOffset>
@@ -3727,7 +3760,7 @@
         <mc:AlternateContent>
           <mc:Choice Requires="wps">
             <w:drawing>
-              <wp:anchor distT="0" distB="0" distL="114300" distR="114300" simplePos="0" relativeHeight="251659264" behindDoc="0" locked="0" layoutInCell="1" allowOverlap="1" wp14:anchorId="7E1F36BF" wp14:editId="0E843773">
+              <wp:anchor distT="0" distB="0" distL="114300" distR="114300" simplePos="0" relativeHeight="251659264" behindDoc="0" locked="0" layoutInCell="1" allowOverlap="1" wp14:anchorId="1102BEC9" wp14:editId="315DE04A">
                 <wp:simplePos x="0" y="0"/>
                 <wp:positionH relativeFrom="column">
                   <wp:posOffset>887863</wp:posOffset>
@@ -3801,26 +3834,22 @@
         <w:t>w</w:t>
       </w:r>
       <w:r>
-        <w:t xml:space="preserve"> </w:t>
-      </w:r>
-      <w:bookmarkStart w:id="0" w:name="_GoBack"/>
-      <w:bookmarkEnd w:id="0"/>
-      <w:r>
-        <w:t xml:space="preserve">     </w:t>
+        <w:t xml:space="preserve">      </w:t>
       </w:r>
       <w:r>
         <w:t xml:space="preserve">  </w:t>
       </w:r>
       <w:r>
         <w:rPr>
+          <w:noProof/>
           <w:position w:val="-8"/>
           <w:lang w:val="en-US"/>
         </w:rPr>
-        <w:object w:dxaOrig="2040" w:dyaOrig="260">
-          <v:shape id="_x0000_i1056" type="#_x0000_t75" style="width:102.4pt;height:12.9pt" o:ole="">
+        <w:object w:dxaOrig="2040" w:dyaOrig="260" w14:anchorId="7972445B">
+          <v:shape id="_x0000_i1026" type="#_x0000_t75" alt="" style="width:102.45pt;height:13.05pt;mso-width-percent:0;mso-height-percent:0;mso-width-percent:0;mso-height-percent:0" o:ole="">
             <v:imagedata r:id="rId68" o:title=""/>
           </v:shape>
-          <o:OLEObject Type="Embed" ProgID="Equation.DSMT4" ShapeID="_x0000_i1056" DrawAspect="Content" ObjectID="_1587995590" r:id="rId69"/>
+          <o:OLEObject Type="Embed" ProgID="Equation.DSMT4" ShapeID="_x0000_i1026" DrawAspect="Content" ObjectID="_1595585591" r:id="rId69"/>
         </w:object>
       </w:r>
       <w:r>
@@ -3834,14 +3863,15 @@
       </w:r>
       <w:r>
         <w:rPr>
+          <w:noProof/>
           <w:position w:val="-8"/>
           <w:lang w:val="en-US"/>
         </w:rPr>
-        <w:object w:dxaOrig="2560" w:dyaOrig="260">
-          <v:shape id="_x0000_i1057" type="#_x0000_t75" style="width:128.2pt;height:12.9pt" o:ole="">
+        <w:object w:dxaOrig="2560" w:dyaOrig="260" w14:anchorId="59D3433E">
+          <v:shape id="_x0000_i1025" type="#_x0000_t75" alt="" style="width:128.05pt;height:13.05pt;mso-width-percent:0;mso-height-percent:0;mso-width-percent:0;mso-height-percent:0" o:ole="">
             <v:imagedata r:id="rId70" o:title=""/>
           </v:shape>
-          <o:OLEObject Type="Embed" ProgID="Equation.DSMT4" ShapeID="_x0000_i1057" DrawAspect="Content" ObjectID="_1587995591" r:id="rId71"/>
+          <o:OLEObject Type="Embed" ProgID="Equation.DSMT4" ShapeID="_x0000_i1025" DrawAspect="Content" ObjectID="_1595585592" r:id="rId71"/>
         </w:object>
       </w:r>
       <w:r>
@@ -3852,7 +3882,7 @@
         <mc:AlternateContent>
           <mc:Choice Requires="wpc">
             <w:drawing>
-              <wp:inline distT="0" distB="0" distL="0" distR="0">
+              <wp:inline distT="0" distB="0" distL="0" distR="0" wp14:anchorId="395E3EBD" wp14:editId="6F99BCE9">
                 <wp:extent cx="433326" cy="3200400"/>
                 <wp:effectExtent l="0" t="0" r="0" b="0"/>
                 <wp:docPr id="20" name="Lienzo 20"/>
@@ -4691,13 +4721,13 @@
     <w:name w:val="Normal"/>
     <w:qFormat/>
   </w:style>
-  <w:style w:type="character" w:default="1" w:styleId="Fuentedeprrafopredeter">
+  <w:style w:type="character" w:default="1" w:styleId="DefaultParagraphFont">
     <w:name w:val="Default Paragraph Font"/>
     <w:uiPriority w:val="1"/>
     <w:semiHidden/>
     <w:unhideWhenUsed/>
   </w:style>
-  <w:style w:type="table" w:default="1" w:styleId="Tablanormal">
+  <w:style w:type="table" w:default="1" w:styleId="TableNormal">
     <w:name w:val="Normal Table"/>
     <w:uiPriority w:val="99"/>
     <w:semiHidden/>
@@ -4712,13 +4742,13 @@
       </w:tblCellMar>
     </w:tblPr>
   </w:style>
-  <w:style w:type="numbering" w:default="1" w:styleId="Sinlista">
+  <w:style w:type="numbering" w:default="1" w:styleId="NoList">
     <w:name w:val="No List"/>
     <w:uiPriority w:val="99"/>
     <w:semiHidden/>
     <w:unhideWhenUsed/>
   </w:style>
-  <w:style w:type="paragraph" w:styleId="Prrafodelista">
+  <w:style w:type="paragraph" w:styleId="ListParagraph">
     <w:name w:val="List Paragraph"/>
     <w:basedOn w:val="Normal"/>
     <w:uiPriority w:val="34"/>
@@ -4729,9 +4759,9 @@
       <w:contextualSpacing/>
     </w:pPr>
   </w:style>
-  <w:style w:type="table" w:styleId="Tablaconcuadrcula">
+  <w:style w:type="table" w:styleId="TableGrid">
     <w:name w:val="Table Grid"/>
-    <w:basedOn w:val="Tablanormal"/>
+    <w:basedOn w:val="TableNormal"/>
     <w:uiPriority w:val="39"/>
     <w:rsid w:val="00464AB4"/>
     <w:pPr>

</xml_diff>